<commit_message>
added footer to all docs
</commit_message>
<xml_diff>
--- a/pre requisite/pr-final.docx
+++ b/pre requisite/pr-final.docx
@@ -10,6 +10,8 @@
           <w:szCs w:val="32"/>
         </w:rPr>
       </w:pPr>
+      <w:bookmarkStart w:id="0" w:name="_GoBack"/>
+      <w:bookmarkEnd w:id="0"/>
       <w:r>
         <w:rPr>
           <w:b/>
@@ -5252,8 +5254,6 @@
           <w:szCs w:val="24"/>
         </w:rPr>
       </w:pPr>
-      <w:bookmarkStart w:id="0" w:name="_GoBack"/>
-      <w:bookmarkEnd w:id="0"/>
       <w:r>
         <w:rPr>
           <w:b/>
@@ -7883,6 +7883,7 @@
     </w:p>
     <w:sectPr>
       <w:headerReference w:type="default" r:id="rId6"/>
+      <w:footerReference w:type="default" r:id="rId7"/>
       <w:pgSz w:w="12240" w:h="15840"/>
       <w:pgMar w:top="1440" w:right="1440" w:bottom="1440" w:left="1440" w:header="720" w:footer="720" w:gutter="0"/>
       <w:cols w:space="720"/>
@@ -7915,6 +7916,24 @@
     </w:p>
   </w:endnote>
 </w:endnotes>
+</file>
+
+<file path=word/footer1.xml><?xml version="1.0" encoding="utf-8"?>
+<w:ftr xmlns:wpc="http://schemas.microsoft.com/office/word/2010/wordprocessingCanvas" xmlns:mc="http://schemas.openxmlformats.org/markup-compatibility/2006" xmlns:o="urn:schemas-microsoft-com:office:office" xmlns:r="http://schemas.openxmlformats.org/officeDocument/2006/relationships" xmlns:m="http://schemas.openxmlformats.org/officeDocument/2006/math" xmlns:v="urn:schemas-microsoft-com:vml" xmlns:wp14="http://schemas.microsoft.com/office/word/2010/wordprocessingDrawing" xmlns:wp="http://schemas.openxmlformats.org/drawingml/2006/wordprocessingDrawing" xmlns:w10="urn:schemas-microsoft-com:office:word" xmlns:w="http://schemas.openxmlformats.org/wordprocessingml/2006/main" xmlns:w14="http://schemas.microsoft.com/office/word/2010/wordml" xmlns:w15="http://schemas.microsoft.com/office/word/2012/wordml" xmlns:wpg="http://schemas.microsoft.com/office/word/2010/wordprocessingGroup" xmlns:wpi="http://schemas.microsoft.com/office/word/2010/wordprocessingInk" xmlns:wne="http://schemas.microsoft.com/office/word/2006/wordml" xmlns:wps="http://schemas.microsoft.com/office/word/2010/wordprocessingShape" mc:Ignorable="w14 w15 wp14">
+  <w:p>
+    <w:pPr>
+      <w:pStyle w:val="Footer"/>
+    </w:pPr>
+    <w:r>
+      <w:t>SVIT, Vasad</w:t>
+    </w:r>
+  </w:p>
+  <w:p>
+    <w:pPr>
+      <w:pStyle w:val="Footer"/>
+    </w:pPr>
+  </w:p>
+</w:ftr>
 </file>
 
 <file path=word/footnotes.xml><?xml version="1.0" encoding="utf-8"?>

</xml_diff>